<commit_message>
updated list of measures
</commit_message>
<xml_diff>
--- a/06_Paper/List_of_measures.docx
+++ b/06_Paper/List_of_measures.docx
@@ -4,6 +4,7 @@
   <w:body>
     <w:p>
       <w:pPr>
+        <w:spacing w:line="360" w:lineRule="auto"/>
         <w:jc w:val="center"/>
         <w:rPr>
           <w:rFonts w:ascii="Times New Roman" w:hAnsi="Times New Roman" w:cs="Times New Roman"/>
@@ -19,9 +20,18 @@
         </w:rPr>
         <w:t>List of measures</w:t>
       </w:r>
-    </w:p>
-    <w:p>
-      <w:pPr>
+      <w:r>
+        <w:rPr>
+          <w:rFonts w:ascii="Times New Roman" w:hAnsi="Times New Roman" w:cs="Times New Roman"/>
+          <w:b/>
+          <w:sz w:val="24"/>
+        </w:rPr>
+        <w:t xml:space="preserve"> used in the CAD Study</w:t>
+      </w:r>
+    </w:p>
+    <w:p>
+      <w:pPr>
+        <w:spacing w:line="360" w:lineRule="auto"/>
         <w:rPr>
           <w:rFonts w:ascii="Times New Roman" w:hAnsi="Times New Roman" w:cs="Times New Roman"/>
           <w:b/>
@@ -42,6 +52,7 @@
           <w:ilvl w:val="0"/>
           <w:numId w:val="1"/>
         </w:numPr>
+        <w:spacing w:line="360" w:lineRule="auto"/>
         <w:rPr>
           <w:rFonts w:ascii="Times New Roman" w:hAnsi="Times New Roman" w:cs="Times New Roman"/>
         </w:rPr>
@@ -80,6 +91,7 @@
           <w:ilvl w:val="0"/>
           <w:numId w:val="1"/>
         </w:numPr>
+        <w:spacing w:line="360" w:lineRule="auto"/>
         <w:rPr>
           <w:rFonts w:ascii="Times New Roman" w:hAnsi="Times New Roman" w:cs="Times New Roman"/>
         </w:rPr>
@@ -122,6 +134,7 @@
           <w:ilvl w:val="0"/>
           <w:numId w:val="1"/>
         </w:numPr>
+        <w:spacing w:line="360" w:lineRule="auto"/>
         <w:rPr>
           <w:rFonts w:ascii="Times New Roman" w:hAnsi="Times New Roman" w:cs="Times New Roman"/>
         </w:rPr>
@@ -166,6 +179,7 @@
           <w:ilvl w:val="0"/>
           <w:numId w:val="1"/>
         </w:numPr>
+        <w:spacing w:line="360" w:lineRule="auto"/>
         <w:rPr>
           <w:rFonts w:ascii="Times New Roman" w:hAnsi="Times New Roman" w:cs="Times New Roman"/>
         </w:rPr>
@@ -210,6 +224,7 @@
           <w:ilvl w:val="0"/>
           <w:numId w:val="1"/>
         </w:numPr>
+        <w:spacing w:line="360" w:lineRule="auto"/>
         <w:rPr>
           <w:rFonts w:ascii="Times New Roman" w:hAnsi="Times New Roman" w:cs="Times New Roman"/>
         </w:rPr>
@@ -240,6 +255,7 @@
           <w:ilvl w:val="0"/>
           <w:numId w:val="1"/>
         </w:numPr>
+        <w:spacing w:line="360" w:lineRule="auto"/>
         <w:rPr>
           <w:rFonts w:ascii="Times New Roman" w:hAnsi="Times New Roman" w:cs="Times New Roman"/>
         </w:rPr>
@@ -250,6 +266,42 @@
         </w:rPr>
         <w:t>Wellbeing Index of the World Health Organization WHO-5</w:t>
       </w:r>
+      <w:r>
+        <w:rPr>
+          <w:rFonts w:ascii="Times New Roman" w:hAnsi="Times New Roman" w:cs="Times New Roman"/>
+        </w:rPr>
+        <w:t xml:space="preserve"> (</w:t>
+      </w:r>
+      <w:proofErr w:type="spellStart"/>
+      <w:r>
+        <w:rPr>
+          <w:rFonts w:ascii="Times New Roman" w:hAnsi="Times New Roman" w:cs="Times New Roman"/>
+        </w:rPr>
+        <w:t>Bech</w:t>
+      </w:r>
+      <w:proofErr w:type="spellEnd"/>
+      <w:r>
+        <w:rPr>
+          <w:rFonts w:ascii="Times New Roman" w:hAnsi="Times New Roman" w:cs="Times New Roman"/>
+        </w:rPr>
+        <w:t xml:space="preserve"> et al. 2004, </w:t>
+      </w:r>
+      <w:proofErr w:type="spellStart"/>
+      <w:r>
+        <w:rPr>
+          <w:rFonts w:ascii="Times New Roman" w:hAnsi="Times New Roman" w:cs="Times New Roman"/>
+        </w:rPr>
+        <w:t>Brähler</w:t>
+      </w:r>
+      <w:proofErr w:type="spellEnd"/>
+      <w:r>
+        <w:rPr>
+          <w:rFonts w:ascii="Times New Roman" w:hAnsi="Times New Roman" w:cs="Times New Roman"/>
+        </w:rPr>
+        <w:t xml:space="preserve"> et al. 2007)</w:t>
+      </w:r>
+      <w:bookmarkStart w:id="0" w:name="_GoBack"/>
+      <w:bookmarkEnd w:id="0"/>
     </w:p>
     <w:p>
       <w:pPr>
@@ -258,6 +310,7 @@
           <w:ilvl w:val="0"/>
           <w:numId w:val="1"/>
         </w:numPr>
+        <w:spacing w:line="360" w:lineRule="auto"/>
         <w:rPr>
           <w:rFonts w:ascii="Times New Roman" w:hAnsi="Times New Roman" w:cs="Times New Roman"/>
         </w:rPr>
@@ -302,6 +355,7 @@
           <w:ilvl w:val="0"/>
           <w:numId w:val="1"/>
         </w:numPr>
+        <w:spacing w:line="360" w:lineRule="auto"/>
         <w:rPr>
           <w:rFonts w:ascii="Times New Roman" w:hAnsi="Times New Roman" w:cs="Times New Roman"/>
         </w:rPr>
@@ -346,6 +400,7 @@
           <w:ilvl w:val="0"/>
           <w:numId w:val="1"/>
         </w:numPr>
+        <w:spacing w:line="360" w:lineRule="auto"/>
         <w:rPr>
           <w:rFonts w:ascii="Times New Roman" w:hAnsi="Times New Roman" w:cs="Times New Roman"/>
         </w:rPr>
@@ -392,6 +447,7 @@
           <w:ilvl w:val="0"/>
           <w:numId w:val="1"/>
         </w:numPr>
+        <w:spacing w:line="360" w:lineRule="auto"/>
         <w:rPr>
           <w:rFonts w:ascii="Times New Roman" w:hAnsi="Times New Roman" w:cs="Times New Roman"/>
         </w:rPr>
@@ -422,11 +478,10 @@
         </w:rPr>
         <w:t xml:space="preserve"> &amp; Job 2017)</w:t>
       </w:r>
-      <w:bookmarkStart w:id="0" w:name="_GoBack"/>
-      <w:bookmarkEnd w:id="0"/>
-    </w:p>
-    <w:p>
-      <w:pPr>
+    </w:p>
+    <w:p>
+      <w:pPr>
+        <w:spacing w:line="360" w:lineRule="auto"/>
         <w:rPr>
           <w:rFonts w:ascii="Times New Roman" w:hAnsi="Times New Roman" w:cs="Times New Roman"/>
           <w:b/>
@@ -447,6 +502,7 @@
           <w:ilvl w:val="0"/>
           <w:numId w:val="2"/>
         </w:numPr>
+        <w:spacing w:line="360" w:lineRule="auto"/>
         <w:rPr>
           <w:rFonts w:ascii="Times New Roman" w:hAnsi="Times New Roman" w:cs="Times New Roman"/>
         </w:rPr>
@@ -465,6 +521,7 @@
           <w:ilvl w:val="1"/>
           <w:numId w:val="2"/>
         </w:numPr>
+        <w:spacing w:line="360" w:lineRule="auto"/>
         <w:rPr>
           <w:rFonts w:ascii="Times New Roman" w:hAnsi="Times New Roman" w:cs="Times New Roman"/>
         </w:rPr>
@@ -483,6 +540,7 @@
           <w:ilvl w:val="1"/>
           <w:numId w:val="2"/>
         </w:numPr>
+        <w:spacing w:line="360" w:lineRule="auto"/>
         <w:rPr>
           <w:rFonts w:ascii="Times New Roman" w:hAnsi="Times New Roman" w:cs="Times New Roman"/>
         </w:rPr>
@@ -501,6 +559,7 @@
           <w:ilvl w:val="1"/>
           <w:numId w:val="2"/>
         </w:numPr>
+        <w:spacing w:line="360" w:lineRule="auto"/>
         <w:rPr>
           <w:rFonts w:ascii="Times New Roman" w:hAnsi="Times New Roman" w:cs="Times New Roman"/>
         </w:rPr>
@@ -519,6 +578,7 @@
           <w:ilvl w:val="0"/>
           <w:numId w:val="2"/>
         </w:numPr>
+        <w:spacing w:line="360" w:lineRule="auto"/>
         <w:rPr>
           <w:rFonts w:ascii="Times New Roman" w:hAnsi="Times New Roman" w:cs="Times New Roman"/>
         </w:rPr>
@@ -537,6 +597,7 @@
           <w:ilvl w:val="0"/>
           <w:numId w:val="2"/>
         </w:numPr>
+        <w:spacing w:line="360" w:lineRule="auto"/>
         <w:rPr>
           <w:rFonts w:ascii="Times New Roman" w:hAnsi="Times New Roman" w:cs="Times New Roman"/>
         </w:rPr>
@@ -555,6 +616,7 @@
           <w:ilvl w:val="1"/>
           <w:numId w:val="2"/>
         </w:numPr>
+        <w:spacing w:line="360" w:lineRule="auto"/>
         <w:rPr>
           <w:rFonts w:ascii="Times New Roman" w:hAnsi="Times New Roman" w:cs="Times New Roman"/>
         </w:rPr>
@@ -573,15 +635,28 @@
           <w:ilvl w:val="1"/>
           <w:numId w:val="2"/>
         </w:numPr>
-        <w:rPr>
-          <w:rFonts w:ascii="Times New Roman" w:hAnsi="Times New Roman" w:cs="Times New Roman"/>
-        </w:rPr>
-      </w:pPr>
-      <w:r>
-        <w:rPr>
-          <w:rFonts w:ascii="Times New Roman" w:hAnsi="Times New Roman" w:cs="Times New Roman"/>
-        </w:rPr>
-        <w:t>Decisions during the effort discounting paradigm, using the labelled buttons on screen</w:t>
+        <w:spacing w:line="360" w:lineRule="auto"/>
+        <w:rPr>
+          <w:rFonts w:ascii="Times New Roman" w:hAnsi="Times New Roman" w:cs="Times New Roman"/>
+        </w:rPr>
+      </w:pPr>
+      <w:r>
+        <w:rPr>
+          <w:rFonts w:ascii="Times New Roman" w:hAnsi="Times New Roman" w:cs="Times New Roman"/>
+        </w:rPr>
+        <w:t xml:space="preserve">Decisions during </w:t>
+      </w:r>
+      <w:r>
+        <w:rPr>
+          <w:rFonts w:ascii="Times New Roman" w:hAnsi="Times New Roman" w:cs="Times New Roman"/>
+        </w:rPr>
+        <w:t>the effort discounting paradigm</w:t>
+      </w:r>
+      <w:r>
+        <w:rPr>
+          <w:rFonts w:ascii="Times New Roman" w:hAnsi="Times New Roman" w:cs="Times New Roman"/>
+        </w:rPr>
+        <w:t xml:space="preserve"> using the labelled buttons on screen</w:t>
       </w:r>
     </w:p>
     <w:p>
@@ -591,6 +666,7 @@
           <w:ilvl w:val="1"/>
           <w:numId w:val="2"/>
         </w:numPr>
+        <w:spacing w:line="360" w:lineRule="auto"/>
         <w:rPr>
           <w:rFonts w:ascii="Times New Roman" w:hAnsi="Times New Roman" w:cs="Times New Roman"/>
         </w:rPr>
@@ -601,9 +677,87 @@
         </w:rPr>
         <w:t>After each n-back level: NASA-TLX self-report of perceived task load using a tablet</w:t>
       </w:r>
-    </w:p>
-    <w:p>
-      <w:pPr>
+      <w:r>
+        <w:rPr>
+          <w:rFonts w:ascii="Times New Roman" w:hAnsi="Times New Roman" w:cs="Times New Roman"/>
+        </w:rPr>
+        <w:t xml:space="preserve">, plus </w:t>
+      </w:r>
+      <w:proofErr w:type="spellStart"/>
+      <w:r>
+        <w:rPr>
+          <w:rFonts w:ascii="Times New Roman" w:hAnsi="Times New Roman" w:cs="Times New Roman"/>
+        </w:rPr>
+        <w:t>aversiveness</w:t>
+      </w:r>
+      <w:proofErr w:type="spellEnd"/>
+      <w:r>
+        <w:rPr>
+          <w:rFonts w:ascii="Times New Roman" w:hAnsi="Times New Roman" w:cs="Times New Roman"/>
+        </w:rPr>
+        <w:t xml:space="preserve"> rating on the same response scale as the NASA-TLX</w:t>
+      </w:r>
+    </w:p>
+    <w:p>
+      <w:pPr>
+        <w:pStyle w:val="Listenabsatz"/>
+        <w:numPr>
+          <w:ilvl w:val="0"/>
+          <w:numId w:val="2"/>
+        </w:numPr>
+        <w:spacing w:line="360" w:lineRule="auto"/>
+        <w:rPr>
+          <w:rFonts w:ascii="Times New Roman" w:hAnsi="Times New Roman" w:cs="Times New Roman"/>
+        </w:rPr>
+      </w:pPr>
+      <w:r>
+        <w:rPr>
+          <w:rFonts w:ascii="Times New Roman" w:hAnsi="Times New Roman" w:cs="Times New Roman"/>
+        </w:rPr>
+        <w:t>Post-paradigm questionnaire:</w:t>
+      </w:r>
+    </w:p>
+    <w:p>
+      <w:pPr>
+        <w:pStyle w:val="Listenabsatz"/>
+        <w:numPr>
+          <w:ilvl w:val="1"/>
+          <w:numId w:val="2"/>
+        </w:numPr>
+        <w:spacing w:line="360" w:lineRule="auto"/>
+        <w:rPr>
+          <w:rFonts w:ascii="Times New Roman" w:hAnsi="Times New Roman" w:cs="Times New Roman"/>
+        </w:rPr>
+      </w:pPr>
+      <w:r>
+        <w:rPr>
+          <w:rFonts w:ascii="Times New Roman" w:hAnsi="Times New Roman" w:cs="Times New Roman"/>
+        </w:rPr>
+        <w:t>Did you adhere to the instruction? (Yes/No)</w:t>
+      </w:r>
+    </w:p>
+    <w:p>
+      <w:pPr>
+        <w:pStyle w:val="Listenabsatz"/>
+        <w:numPr>
+          <w:ilvl w:val="1"/>
+          <w:numId w:val="2"/>
+        </w:numPr>
+        <w:spacing w:line="360" w:lineRule="auto"/>
+        <w:rPr>
+          <w:rFonts w:ascii="Times New Roman" w:hAnsi="Times New Roman" w:cs="Times New Roman"/>
+        </w:rPr>
+      </w:pPr>
+      <w:r>
+        <w:rPr>
+          <w:rFonts w:ascii="Times New Roman" w:hAnsi="Times New Roman" w:cs="Times New Roman"/>
+        </w:rPr>
+        <w:t>What did you base your effort discounting decisions on? (Avoid boredom/Seek challenge/Avoid effort/Relax/Other (Please specify))</w:t>
+      </w:r>
+    </w:p>
+    <w:p>
+      <w:pPr>
+        <w:spacing w:line="360" w:lineRule="auto"/>
         <w:rPr>
           <w:rFonts w:ascii="Times New Roman" w:hAnsi="Times New Roman" w:cs="Times New Roman"/>
           <w:b/>
@@ -624,6 +778,7 @@
           <w:ilvl w:val="0"/>
           <w:numId w:val="3"/>
         </w:numPr>
+        <w:spacing w:line="360" w:lineRule="auto"/>
         <w:rPr>
           <w:rFonts w:ascii="Times New Roman" w:hAnsi="Times New Roman" w:cs="Times New Roman"/>
         </w:rPr>
@@ -642,14 +797,16 @@
           <w:ilvl w:val="1"/>
           <w:numId w:val="3"/>
         </w:numPr>
-        <w:rPr>
-          <w:rFonts w:ascii="Times New Roman" w:hAnsi="Times New Roman" w:cs="Times New Roman"/>
-        </w:rPr>
-      </w:pPr>
-      <w:r>
-        <w:rPr>
-          <w:rFonts w:ascii="Times New Roman" w:hAnsi="Times New Roman" w:cs="Times New Roman"/>
-        </w:rPr>
+        <w:spacing w:line="360" w:lineRule="auto"/>
+        <w:rPr>
+          <w:rFonts w:ascii="Times New Roman" w:hAnsi="Times New Roman" w:cs="Times New Roman"/>
+        </w:rPr>
+      </w:pPr>
+      <w:r>
+        <w:rPr>
+          <w:rFonts w:ascii="Times New Roman" w:hAnsi="Times New Roman" w:cs="Times New Roman"/>
+        </w:rPr>
+        <w:lastRenderedPageBreak/>
         <w:t>After each block: “How exhausting did you find the application of the strategy?”, rated using a slider on screen from “Not at all exhausting” to “Very exhausting”</w:t>
       </w:r>
     </w:p>
@@ -660,75 +817,16 @@
           <w:ilvl w:val="1"/>
           <w:numId w:val="3"/>
         </w:numPr>
-        <w:rPr>
-          <w:rFonts w:ascii="Times New Roman" w:hAnsi="Times New Roman" w:cs="Times New Roman"/>
-        </w:rPr>
-      </w:pPr>
-      <w:r>
-        <w:rPr>
-          <w:rFonts w:ascii="Times New Roman" w:hAnsi="Times New Roman" w:cs="Times New Roman"/>
-        </w:rPr>
-        <w:t xml:space="preserve">After each block: “How </w:t>
-      </w:r>
-      <w:r>
-        <w:rPr>
-          <w:rFonts w:ascii="Times New Roman" w:hAnsi="Times New Roman" w:cs="Times New Roman"/>
-        </w:rPr>
-        <w:t>emotionally arousing</w:t>
-      </w:r>
-      <w:r>
-        <w:rPr>
-          <w:rFonts w:ascii="Times New Roman" w:hAnsi="Times New Roman" w:cs="Times New Roman"/>
-        </w:rPr>
-        <w:t xml:space="preserve"> did you find </w:t>
-      </w:r>
-      <w:r>
-        <w:rPr>
-          <w:rFonts w:ascii="Times New Roman" w:hAnsi="Times New Roman" w:cs="Times New Roman"/>
-        </w:rPr>
-        <w:t>the pictures</w:t>
-      </w:r>
-      <w:r>
-        <w:rPr>
-          <w:rFonts w:ascii="Times New Roman" w:hAnsi="Times New Roman" w:cs="Times New Roman"/>
-        </w:rPr>
-        <w:t xml:space="preserve">?”, rated using a slider on screen from “Not at all </w:t>
-      </w:r>
-      <w:r>
-        <w:rPr>
-          <w:rFonts w:ascii="Times New Roman" w:hAnsi="Times New Roman" w:cs="Times New Roman"/>
-        </w:rPr>
-        <w:t>emotionally arousing</w:t>
-      </w:r>
-      <w:r>
-        <w:rPr>
-          <w:rFonts w:ascii="Times New Roman" w:hAnsi="Times New Roman" w:cs="Times New Roman"/>
-        </w:rPr>
-        <w:t>” to “Very</w:t>
-      </w:r>
-      <w:r>
-        <w:rPr>
-          <w:rFonts w:ascii="Times New Roman" w:hAnsi="Times New Roman" w:cs="Times New Roman"/>
-        </w:rPr>
-        <w:t xml:space="preserve"> emotionally</w:t>
-      </w:r>
-      <w:r>
-        <w:rPr>
-          <w:rFonts w:ascii="Times New Roman" w:hAnsi="Times New Roman" w:cs="Times New Roman"/>
-        </w:rPr>
-        <w:t xml:space="preserve"> </w:t>
-      </w:r>
-      <w:r>
-        <w:rPr>
-          <w:rFonts w:ascii="Times New Roman" w:hAnsi="Times New Roman" w:cs="Times New Roman"/>
-        </w:rPr>
-        <w:t>arousing</w:t>
-      </w:r>
-      <w:r>
-        <w:rPr>
-          <w:rFonts w:ascii="Times New Roman" w:hAnsi="Times New Roman" w:cs="Times New Roman"/>
-        </w:rPr>
-        <w:t>”</w:t>
+        <w:spacing w:line="360" w:lineRule="auto"/>
+        <w:rPr>
+          <w:rFonts w:ascii="Times New Roman" w:hAnsi="Times New Roman" w:cs="Times New Roman"/>
+        </w:rPr>
+      </w:pPr>
+      <w:r>
+        <w:rPr>
+          <w:rFonts w:ascii="Times New Roman" w:hAnsi="Times New Roman" w:cs="Times New Roman"/>
+        </w:rPr>
+        <w:t>After each block: “How emotionally arousing did you find the pictures?”, rated using a slider on screen from “Not at all emotionally arousing” to “Very emotionally arousing”</w:t>
       </w:r>
     </w:p>
     <w:p>
@@ -738,15 +836,28 @@
           <w:ilvl w:val="1"/>
           <w:numId w:val="3"/>
         </w:numPr>
-        <w:rPr>
-          <w:rFonts w:ascii="Times New Roman" w:hAnsi="Times New Roman" w:cs="Times New Roman"/>
-        </w:rPr>
-      </w:pPr>
-      <w:r>
-        <w:rPr>
-          <w:rFonts w:ascii="Times New Roman" w:hAnsi="Times New Roman" w:cs="Times New Roman"/>
-        </w:rPr>
-        <w:t>Decisions during the effort discounting paradigm, using the labelled buttons on screen</w:t>
+        <w:spacing w:line="360" w:lineRule="auto"/>
+        <w:rPr>
+          <w:rFonts w:ascii="Times New Roman" w:hAnsi="Times New Roman" w:cs="Times New Roman"/>
+        </w:rPr>
+      </w:pPr>
+      <w:r>
+        <w:rPr>
+          <w:rFonts w:ascii="Times New Roman" w:hAnsi="Times New Roman" w:cs="Times New Roman"/>
+        </w:rPr>
+        <w:t xml:space="preserve">Decisions during </w:t>
+      </w:r>
+      <w:r>
+        <w:rPr>
+          <w:rFonts w:ascii="Times New Roman" w:hAnsi="Times New Roman" w:cs="Times New Roman"/>
+        </w:rPr>
+        <w:t>the effort discounting paradigm</w:t>
+      </w:r>
+      <w:r>
+        <w:rPr>
+          <w:rFonts w:ascii="Times New Roman" w:hAnsi="Times New Roman" w:cs="Times New Roman"/>
+        </w:rPr>
+        <w:t xml:space="preserve"> using the labelled buttons on screen</w:t>
       </w:r>
     </w:p>
     <w:p>
@@ -756,6 +867,7 @@
           <w:ilvl w:val="1"/>
           <w:numId w:val="3"/>
         </w:numPr>
+        <w:spacing w:line="360" w:lineRule="auto"/>
         <w:rPr>
           <w:rFonts w:ascii="Times New Roman" w:hAnsi="Times New Roman" w:cs="Times New Roman"/>
         </w:rPr>
@@ -774,6 +886,7 @@
           <w:ilvl w:val="0"/>
           <w:numId w:val="3"/>
         </w:numPr>
+        <w:spacing w:line="360" w:lineRule="auto"/>
         <w:rPr>
           <w:rFonts w:ascii="Times New Roman" w:hAnsi="Times New Roman" w:cs="Times New Roman"/>
         </w:rPr>
@@ -792,6 +905,7 @@
           <w:ilvl w:val="1"/>
           <w:numId w:val="3"/>
         </w:numPr>
+        <w:spacing w:line="360" w:lineRule="auto"/>
         <w:rPr>
           <w:rFonts w:ascii="Times New Roman" w:hAnsi="Times New Roman" w:cs="Times New Roman"/>
         </w:rPr>
@@ -882,6 +996,7 @@
           <w:ilvl w:val="0"/>
           <w:numId w:val="3"/>
         </w:numPr>
+        <w:spacing w:line="360" w:lineRule="auto"/>
         <w:rPr>
           <w:rFonts w:ascii="Times New Roman" w:hAnsi="Times New Roman" w:cs="Times New Roman"/>
         </w:rPr>
@@ -900,6 +1015,7 @@
           <w:ilvl w:val="1"/>
           <w:numId w:val="3"/>
         </w:numPr>
+        <w:spacing w:line="360" w:lineRule="auto"/>
         <w:rPr>
           <w:rFonts w:ascii="Times New Roman" w:hAnsi="Times New Roman" w:cs="Times New Roman"/>
         </w:rPr>
@@ -909,6 +1025,12 @@
           <w:rFonts w:ascii="Times New Roman" w:hAnsi="Times New Roman" w:cs="Times New Roman"/>
         </w:rPr>
         <w:t>Did you notice anything during the task?</w:t>
+      </w:r>
+      <w:r>
+        <w:rPr>
+          <w:rFonts w:ascii="Times New Roman" w:hAnsi="Times New Roman" w:cs="Times New Roman"/>
+        </w:rPr>
+        <w:t xml:space="preserve"> (No/Yes (Please specify))</w:t>
       </w:r>
     </w:p>
     <w:p>
@@ -918,6 +1040,7 @@
           <w:ilvl w:val="1"/>
           <w:numId w:val="3"/>
         </w:numPr>
+        <w:spacing w:line="360" w:lineRule="auto"/>
         <w:rPr>
           <w:rFonts w:ascii="Times New Roman" w:hAnsi="Times New Roman" w:cs="Times New Roman"/>
         </w:rPr>
@@ -927,6 +1050,12 @@
           <w:rFonts w:ascii="Times New Roman" w:hAnsi="Times New Roman" w:cs="Times New Roman"/>
         </w:rPr>
         <w:t>Did you adhere to the instructed strategies?</w:t>
+      </w:r>
+      <w:r>
+        <w:rPr>
+          <w:rFonts w:ascii="Times New Roman" w:hAnsi="Times New Roman" w:cs="Times New Roman"/>
+        </w:rPr>
+        <w:t xml:space="preserve"> (Yes/No (Because))</w:t>
       </w:r>
     </w:p>
     <w:p>
@@ -936,6 +1065,7 @@
           <w:ilvl w:val="1"/>
           <w:numId w:val="3"/>
         </w:numPr>
+        <w:spacing w:line="360" w:lineRule="auto"/>
         <w:rPr>
           <w:rFonts w:ascii="Times New Roman" w:hAnsi="Times New Roman" w:cs="Times New Roman"/>
         </w:rPr>
@@ -954,6 +1084,7 @@
           <w:ilvl w:val="1"/>
           <w:numId w:val="3"/>
         </w:numPr>
+        <w:spacing w:line="360" w:lineRule="auto"/>
         <w:rPr>
           <w:rFonts w:ascii="Times New Roman" w:hAnsi="Times New Roman" w:cs="Times New Roman"/>
         </w:rPr>
@@ -963,6 +1094,12 @@
           <w:rFonts w:ascii="Times New Roman" w:hAnsi="Times New Roman" w:cs="Times New Roman"/>
         </w:rPr>
         <w:t>Did you notice anything in general?</w:t>
+      </w:r>
+      <w:r>
+        <w:rPr>
+          <w:rFonts w:ascii="Times New Roman" w:hAnsi="Times New Roman" w:cs="Times New Roman"/>
+        </w:rPr>
+        <w:t xml:space="preserve"> (No/Yes (Please specify))</w:t>
       </w:r>
     </w:p>
     <w:p>
@@ -972,15 +1109,34 @@
           <w:ilvl w:val="1"/>
           <w:numId w:val="3"/>
         </w:numPr>
-        <w:rPr>
-          <w:rFonts w:ascii="Times New Roman" w:hAnsi="Times New Roman" w:cs="Times New Roman"/>
-        </w:rPr>
-      </w:pPr>
-      <w:r>
-        <w:rPr>
-          <w:rFonts w:ascii="Times New Roman" w:hAnsi="Times New Roman" w:cs="Times New Roman"/>
-        </w:rPr>
-        <w:t>Have you participated in similar experiments and, if yes, how often and when was the last time?</w:t>
+        <w:spacing w:line="360" w:lineRule="auto"/>
+        <w:rPr>
+          <w:rFonts w:ascii="Times New Roman" w:hAnsi="Times New Roman" w:cs="Times New Roman"/>
+        </w:rPr>
+      </w:pPr>
+      <w:r>
+        <w:rPr>
+          <w:rFonts w:ascii="Times New Roman" w:hAnsi="Times New Roman" w:cs="Times New Roman"/>
+        </w:rPr>
+        <w:t xml:space="preserve">Have you participated in similar experiments </w:t>
+      </w:r>
+      <w:r>
+        <w:rPr>
+          <w:rFonts w:ascii="Times New Roman" w:hAnsi="Times New Roman" w:cs="Times New Roman"/>
+        </w:rPr>
+        <w:t>(No/Yes)</w:t>
+      </w:r>
+      <w:r>
+        <w:rPr>
+          <w:rFonts w:ascii="Times New Roman" w:hAnsi="Times New Roman" w:cs="Times New Roman"/>
+        </w:rPr>
+        <w:t xml:space="preserve"> </w:t>
+      </w:r>
+      <w:r>
+        <w:rPr>
+          <w:rFonts w:ascii="Times New Roman" w:hAnsi="Times New Roman" w:cs="Times New Roman"/>
+        </w:rPr>
+        <w:t>and, if yes, how often and when was the last time?</w:t>
       </w:r>
     </w:p>
     <w:sectPr>

</xml_diff>